<commit_message>
kleinere Korrekturen doc und pdf
</commit_message>
<xml_diff>
--- a/Verkehrssimulation/doc/Abgabe/Anforderungsdokument.docx
+++ b/Verkehrssimulation/doc/Abgabe/Anforderungsdokument.docx
@@ -9,8 +9,6 @@
           <w:rFonts w:ascii="Calibri" w:hAnsi="Calibri"/>
         </w:rPr>
       </w:pPr>
-      <w:bookmarkStart w:id="0" w:name="_GoBack"/>
-      <w:bookmarkEnd w:id="0"/>
     </w:p>
     <w:p>
       <w:pPr>
@@ -62,13 +60,6 @@
         </w:rPr>
         <w:t>Projektmanagement, Anforderungsdokumentation</w:t>
       </w:r>
-    </w:p>
-    <w:p>
-      <w:pPr>
-        <w:rPr>
-          <w:rFonts w:ascii="Calibri" w:hAnsi="Calibri"/>
-        </w:rPr>
-      </w:pPr>
     </w:p>
     <w:p>
       <w:pPr>
@@ -233,21 +224,8 @@
         <w:rPr>
           <w:rStyle w:val="Hyperlink"/>
           <w:rFonts w:ascii="Calibri" w:hAnsi="Calibri"/>
-          <w:color w:val="auto"/>
           <w:sz w:val="28"/>
-          <w:u w:val="none"/>
-        </w:rPr>
-        <w:sectPr>
-          <w:headerReference w:type="even" r:id="rId11"/>
-          <w:footerReference w:type="default" r:id="rId12"/>
-          <w:headerReference w:type="first" r:id="rId13"/>
-          <w:footerReference w:type="first" r:id="rId14"/>
-          <w:pgSz w:w="11906" w:h="16838"/>
-          <w:pgMar w:top="1843" w:right="1418" w:bottom="1843" w:left="1418" w:header="709" w:footer="709" w:gutter="0"/>
-          <w:cols w:space="708"/>
-          <w:titlePg/>
-          <w:docGrid w:linePitch="360"/>
-        </w:sectPr>
+        </w:rPr>
       </w:pPr>
       <w:r>
         <w:rPr>
@@ -277,7 +255,7 @@
         </w:rPr>
         <w:br/>
       </w:r>
-      <w:hyperlink r:id="rId15" w:history="1">
+      <w:hyperlink r:id="rId11" w:history="1">
         <w:r>
           <w:rPr>
             <w:rStyle w:val="Hyperlink"/>
@@ -287,6 +265,42 @@
           <w:t>stahr2@bfh.ch</w:t>
         </w:r>
       </w:hyperlink>
+    </w:p>
+    <w:p>
+      <w:pPr>
+        <w:jc w:val="left"/>
+        <w:rPr>
+          <w:rStyle w:val="Hyperlink"/>
+          <w:rFonts w:ascii="Calibri" w:hAnsi="Calibri"/>
+          <w:color w:val="auto"/>
+          <w:sz w:val="28"/>
+          <w:u w:val="none"/>
+        </w:rPr>
+      </w:pPr>
+    </w:p>
+    <w:p>
+      <w:pPr>
+        <w:jc w:val="left"/>
+        <w:rPr>
+          <w:rStyle w:val="Hyperlink"/>
+          <w:rFonts w:ascii="Calibri" w:hAnsi="Calibri"/>
+          <w:color w:val="auto"/>
+          <w:sz w:val="28"/>
+          <w:u w:val="none"/>
+        </w:rPr>
+        <w:sectPr>
+          <w:headerReference w:type="even" r:id="rId12"/>
+          <w:footerReference w:type="default" r:id="rId13"/>
+          <w:headerReference w:type="first" r:id="rId14"/>
+          <w:footerReference w:type="first" r:id="rId15"/>
+          <w:type w:val="evenPage"/>
+          <w:pgSz w:w="11906" w:h="16838"/>
+          <w:pgMar w:top="1843" w:right="1418" w:bottom="1843" w:left="1418" w:header="709" w:footer="709" w:gutter="0"/>
+          <w:cols w:space="708"/>
+          <w:titlePg/>
+          <w:docGrid w:linePitch="360"/>
+        </w:sectPr>
+      </w:pPr>
     </w:p>
     <w:tbl>
       <w:tblPr>
@@ -316,8 +330,8 @@
                 <w:lang w:val="de-CH"/>
               </w:rPr>
             </w:pPr>
-            <w:bookmarkStart w:id="1" w:name="_Toc372121580"/>
-            <w:bookmarkStart w:id="2" w:name="_Toc372126551"/>
+            <w:bookmarkStart w:id="0" w:name="_Toc372121580"/>
+            <w:bookmarkStart w:id="1" w:name="_Toc372126551"/>
             <w:r>
               <w:rPr>
                 <w:rFonts w:asciiTheme="minorHAnsi" w:hAnsiTheme="minorHAnsi"/>
@@ -438,31 +452,95 @@
               <w:rPr>
                 <w:rFonts w:asciiTheme="minorHAnsi" w:hAnsiTheme="minorHAnsi"/>
               </w:rPr>
-              <w:t>Marko Bublic</w:t>
-            </w:r>
+              <w:t xml:space="preserve">Marko </w:t>
+            </w:r>
+            <w:proofErr w:type="spellStart"/>
             <w:r>
               <w:rPr>
                 <w:rFonts w:asciiTheme="minorHAnsi" w:hAnsiTheme="minorHAnsi"/>
               </w:rPr>
+              <w:t>Bublic</w:t>
+            </w:r>
+            <w:proofErr w:type="spellEnd"/>
+            <w:r>
+              <w:rPr>
+                <w:rFonts w:asciiTheme="minorHAnsi" w:hAnsiTheme="minorHAnsi"/>
+              </w:rPr>
               <w:t xml:space="preserve"> (bublm1)</w:t>
             </w:r>
             <w:r>
               <w:rPr>
                 <w:rFonts w:asciiTheme="minorHAnsi" w:hAnsiTheme="minorHAnsi"/>
               </w:rPr>
-              <w:t>, Timo Bürk</w:t>
-            </w:r>
+              <w:t xml:space="preserve">, </w:t>
+            </w:r>
+            <w:proofErr w:type="spellStart"/>
             <w:r>
               <w:rPr>
                 <w:rFonts w:asciiTheme="minorHAnsi" w:hAnsiTheme="minorHAnsi"/>
               </w:rPr>
+              <w:t>Timo</w:t>
+            </w:r>
+            <w:proofErr w:type="spellEnd"/>
+            <w:r>
+              <w:rPr>
+                <w:rFonts w:asciiTheme="minorHAnsi" w:hAnsiTheme="minorHAnsi"/>
+              </w:rPr>
+              <w:t xml:space="preserve"> </w:t>
+            </w:r>
+            <w:proofErr w:type="spellStart"/>
+            <w:r>
+              <w:rPr>
+                <w:rFonts w:asciiTheme="minorHAnsi" w:hAnsiTheme="minorHAnsi"/>
+              </w:rPr>
+              <w:t>Bürk</w:t>
+            </w:r>
+            <w:proofErr w:type="spellEnd"/>
+            <w:r>
+              <w:rPr>
+                <w:rFonts w:asciiTheme="minorHAnsi" w:hAnsiTheme="minorHAnsi"/>
+              </w:rPr>
+              <w:t xml:space="preserve"> </w:t>
+            </w:r>
+            <w:r>
+              <w:rPr>
+                <w:rFonts w:asciiTheme="minorHAnsi" w:hAnsiTheme="minorHAnsi"/>
+              </w:rPr>
               <w:t>(burkt4)</w:t>
             </w:r>
             <w:r>
               <w:rPr>
                 <w:rFonts w:asciiTheme="minorHAnsi" w:hAnsiTheme="minorHAnsi"/>
               </w:rPr>
-              <w:t>, Reto Stähli</w:t>
+              <w:t xml:space="preserve">, </w:t>
+            </w:r>
+            <w:proofErr w:type="spellStart"/>
+            <w:r>
+              <w:rPr>
+                <w:rFonts w:asciiTheme="minorHAnsi" w:hAnsiTheme="minorHAnsi"/>
+              </w:rPr>
+              <w:t>Reto</w:t>
+            </w:r>
+            <w:proofErr w:type="spellEnd"/>
+            <w:r>
+              <w:rPr>
+                <w:rFonts w:asciiTheme="minorHAnsi" w:hAnsiTheme="minorHAnsi"/>
+              </w:rPr>
+              <w:t xml:space="preserve"> </w:t>
+            </w:r>
+            <w:proofErr w:type="spellStart"/>
+            <w:r>
+              <w:rPr>
+                <w:rFonts w:asciiTheme="minorHAnsi" w:hAnsiTheme="minorHAnsi"/>
+              </w:rPr>
+              <w:t>Stähli</w:t>
+            </w:r>
+            <w:proofErr w:type="spellEnd"/>
+            <w:r>
+              <w:rPr>
+                <w:rFonts w:asciiTheme="minorHAnsi" w:hAnsiTheme="minorHAnsi"/>
+              </w:rPr>
+              <w:t xml:space="preserve"> </w:t>
             </w:r>
             <w:r>
               <w:rPr>
@@ -1052,7 +1130,14 @@
                 <w:rFonts w:asciiTheme="minorHAnsi" w:hAnsiTheme="minorHAnsi"/>
                 <w:lang w:val="de-CH"/>
               </w:rPr>
-              <w:t>Erster Skizzierungen für Anforderungen</w:t>
+              <w:t>Erste</w:t>
+            </w:r>
+            <w:r>
+              <w:rPr>
+                <w:rFonts w:asciiTheme="minorHAnsi" w:hAnsiTheme="minorHAnsi"/>
+                <w:lang w:val="de-CH"/>
+              </w:rPr>
+              <w:t xml:space="preserve"> Skizzierungen für Anforderungen</w:t>
             </w:r>
           </w:p>
         </w:tc>
@@ -1488,8 +1573,8 @@
       <w:r>
         <w:t>Inhaltsverzeichnis</w:t>
       </w:r>
+      <w:bookmarkEnd w:id="0"/>
       <w:bookmarkEnd w:id="1"/>
-      <w:bookmarkEnd w:id="2"/>
     </w:p>
     <w:sdt>
       <w:sdtPr>
@@ -1528,7 +1613,7 @@
           <w:r>
             <w:fldChar w:fldCharType="separate"/>
           </w:r>
-          <w:hyperlink w:anchor="_Toc405997778" w:history="1">
+          <w:hyperlink w:anchor="_Toc406002326" w:history="1">
             <w:r>
               <w:rPr>
                 <w:rStyle w:val="Hyperlink"/>
@@ -1573,7 +1658,7 @@
                 <w:noProof/>
                 <w:webHidden/>
               </w:rPr>
-              <w:instrText xml:space="preserve"> PAGEREF _Toc405997778 \h </w:instrText>
+              <w:instrText xml:space="preserve"> PAGEREF _Toc406002326 \h </w:instrText>
             </w:r>
             <w:r>
               <w:rPr>
@@ -1616,7 +1701,7 @@
               <w:lang w:eastAsia="de-CH"/>
             </w:rPr>
           </w:pPr>
-          <w:hyperlink w:anchor="_Toc405997779" w:history="1">
+          <w:hyperlink w:anchor="_Toc406002327" w:history="1">
             <w:r>
               <w:rPr>
                 <w:rStyle w:val="Hyperlink"/>
@@ -1661,7 +1746,7 @@
                 <w:noProof/>
                 <w:webHidden/>
               </w:rPr>
-              <w:instrText xml:space="preserve"> PAGEREF _Toc405997779 \h </w:instrText>
+              <w:instrText xml:space="preserve"> PAGEREF _Toc406002327 \h </w:instrText>
             </w:r>
             <w:r>
               <w:rPr>
@@ -1692,6 +1777,7 @@
             </w:r>
           </w:hyperlink>
         </w:p>
+        <w:bookmarkStart w:id="2" w:name="_GoBack"/>
         <w:p>
           <w:pPr>
             <w:pStyle w:val="Verzeichnis1"/>
@@ -1704,16 +1790,279 @@
               <w:lang w:eastAsia="de-CH"/>
             </w:rPr>
           </w:pPr>
-          <w:hyperlink w:anchor="_Toc405997780" w:history="1">
+          <w:r>
+            <w:rPr>
+              <w:rStyle w:val="Hyperlink"/>
+              <w:noProof/>
+            </w:rPr>
+            <w:fldChar w:fldCharType="begin"/>
+          </w:r>
+          <w:r>
+            <w:rPr>
+              <w:rStyle w:val="Hyperlink"/>
+              <w:noProof/>
+            </w:rPr>
+            <w:instrText xml:space="preserve"> </w:instrText>
+          </w:r>
+          <w:r>
+            <w:rPr>
+              <w:noProof/>
+            </w:rPr>
+            <w:instrText>HYPERLINK \l "_Toc406002328"</w:instrText>
+          </w:r>
+          <w:r>
+            <w:rPr>
+              <w:rStyle w:val="Hyperlink"/>
+              <w:noProof/>
+            </w:rPr>
+            <w:instrText xml:space="preserve"> </w:instrText>
+          </w:r>
+          <w:r>
+            <w:rPr>
+              <w:rStyle w:val="Hyperlink"/>
+              <w:noProof/>
+            </w:rPr>
+          </w:r>
+          <w:r>
+            <w:rPr>
+              <w:rStyle w:val="Hyperlink"/>
+              <w:noProof/>
+            </w:rPr>
+            <w:fldChar w:fldCharType="separate"/>
+          </w:r>
+          <w:r>
+            <w:rPr>
+              <w:rStyle w:val="Hyperlink"/>
+              <w:rFonts w:cs="Times New Roman"/>
+              <w:noProof/>
+              <w:snapToGrid w:val="0"/>
+              <w:w w:val="0"/>
+            </w:rPr>
+            <w:t>3</w:t>
+          </w:r>
+          <w:r>
+            <w:rPr>
+              <w:rFonts w:eastAsiaTheme="minorEastAsia"/>
+              <w:noProof/>
+              <w:lang w:eastAsia="de-CH"/>
+            </w:rPr>
+            <w:tab/>
+          </w:r>
+          <w:r>
+            <w:rPr>
+              <w:rStyle w:val="Hyperlink"/>
+              <w:noProof/>
+            </w:rPr>
+            <w:t>Anforderungen</w:t>
+          </w:r>
+          <w:r>
+            <w:rPr>
+              <w:noProof/>
+              <w:webHidden/>
+            </w:rPr>
+            <w:tab/>
+          </w:r>
+          <w:r>
+            <w:rPr>
+              <w:noProof/>
+              <w:webHidden/>
+            </w:rPr>
+            <w:fldChar w:fldCharType="begin"/>
+          </w:r>
+          <w:r>
+            <w:rPr>
+              <w:noProof/>
+              <w:webHidden/>
+            </w:rPr>
+            <w:instrText xml:space="preserve"> PAGEREF _Toc406002328 \h </w:instrText>
+          </w:r>
+          <w:r>
+            <w:rPr>
+              <w:noProof/>
+              <w:webHidden/>
+            </w:rPr>
+          </w:r>
+          <w:r>
+            <w:rPr>
+              <w:noProof/>
+              <w:webHidden/>
+            </w:rPr>
+            <w:fldChar w:fldCharType="separate"/>
+          </w:r>
+          <w:r>
+            <w:rPr>
+              <w:noProof/>
+              <w:webHidden/>
+            </w:rPr>
+            <w:t>2</w:t>
+          </w:r>
+          <w:r>
+            <w:rPr>
+              <w:noProof/>
+              <w:webHidden/>
+            </w:rPr>
+            <w:fldChar w:fldCharType="end"/>
+          </w:r>
+          <w:r>
+            <w:rPr>
+              <w:rStyle w:val="Hyperlink"/>
+              <w:noProof/>
+            </w:rPr>
+            <w:fldChar w:fldCharType="end"/>
+          </w:r>
+        </w:p>
+        <w:bookmarkEnd w:id="2"/>
+        <w:p>
+          <w:pPr>
+            <w:pStyle w:val="Verzeichnis2"/>
+            <w:tabs>
+              <w:tab w:val="left" w:pos="880"/>
+              <w:tab w:val="right" w:leader="dot" w:pos="9060"/>
+            </w:tabs>
+            <w:rPr>
+              <w:rFonts w:eastAsiaTheme="minorEastAsia"/>
+              <w:noProof/>
+              <w:lang w:eastAsia="de-CH"/>
+            </w:rPr>
+          </w:pPr>
+          <w:r>
+            <w:rPr>
+              <w:rStyle w:val="Hyperlink"/>
+              <w:noProof/>
+            </w:rPr>
+            <w:fldChar w:fldCharType="begin"/>
+          </w:r>
+          <w:r>
+            <w:rPr>
+              <w:rStyle w:val="Hyperlink"/>
+              <w:noProof/>
+            </w:rPr>
+            <w:instrText xml:space="preserve"> </w:instrText>
+          </w:r>
+          <w:r>
+            <w:rPr>
+              <w:noProof/>
+            </w:rPr>
+            <w:instrText>HYPERLINK \l "_Toc406002329"</w:instrText>
+          </w:r>
+          <w:r>
+            <w:rPr>
+              <w:rStyle w:val="Hyperlink"/>
+              <w:noProof/>
+            </w:rPr>
+            <w:instrText xml:space="preserve"> </w:instrText>
+          </w:r>
+          <w:r>
+            <w:rPr>
+              <w:rStyle w:val="Hyperlink"/>
+              <w:noProof/>
+            </w:rPr>
+          </w:r>
+          <w:r>
+            <w:rPr>
+              <w:rStyle w:val="Hyperlink"/>
+              <w:noProof/>
+            </w:rPr>
+            <w:fldChar w:fldCharType="separate"/>
+          </w:r>
+          <w:r>
+            <w:rPr>
+              <w:rStyle w:val="Hyperlink"/>
+              <w:noProof/>
+            </w:rPr>
+            <w:t>3.1</w:t>
+          </w:r>
+          <w:r>
+            <w:rPr>
+              <w:rFonts w:eastAsiaTheme="minorEastAsia"/>
+              <w:noProof/>
+              <w:lang w:eastAsia="de-CH"/>
+            </w:rPr>
+            <w:tab/>
+          </w:r>
+          <w:r>
+            <w:rPr>
+              <w:rStyle w:val="Hyperlink"/>
+              <w:noProof/>
+            </w:rPr>
+            <w:t>Legende</w:t>
+          </w:r>
+          <w:r>
+            <w:rPr>
+              <w:noProof/>
+              <w:webHidden/>
+            </w:rPr>
+            <w:tab/>
+          </w:r>
+          <w:r>
+            <w:rPr>
+              <w:noProof/>
+              <w:webHidden/>
+            </w:rPr>
+            <w:fldChar w:fldCharType="begin"/>
+          </w:r>
+          <w:r>
+            <w:rPr>
+              <w:noProof/>
+              <w:webHidden/>
+            </w:rPr>
+            <w:instrText xml:space="preserve"> PAGEREF _Toc406002329 \h </w:instrText>
+          </w:r>
+          <w:r>
+            <w:rPr>
+              <w:noProof/>
+              <w:webHidden/>
+            </w:rPr>
+          </w:r>
+          <w:r>
+            <w:rPr>
+              <w:noProof/>
+              <w:webHidden/>
+            </w:rPr>
+            <w:fldChar w:fldCharType="separate"/>
+          </w:r>
+          <w:r>
+            <w:rPr>
+              <w:noProof/>
+              <w:webHidden/>
+            </w:rPr>
+            <w:t>2</w:t>
+          </w:r>
+          <w:r>
+            <w:rPr>
+              <w:noProof/>
+              <w:webHidden/>
+            </w:rPr>
+            <w:fldChar w:fldCharType="end"/>
+          </w:r>
+          <w:r>
+            <w:rPr>
+              <w:rStyle w:val="Hyperlink"/>
+              <w:noProof/>
+            </w:rPr>
+            <w:fldChar w:fldCharType="end"/>
+          </w:r>
+        </w:p>
+        <w:p>
+          <w:pPr>
+            <w:pStyle w:val="Verzeichnis2"/>
+            <w:tabs>
+              <w:tab w:val="left" w:pos="880"/>
+              <w:tab w:val="right" w:leader="dot" w:pos="9060"/>
+            </w:tabs>
+            <w:rPr>
+              <w:rFonts w:eastAsiaTheme="minorEastAsia"/>
+              <w:noProof/>
+              <w:lang w:eastAsia="de-CH"/>
+            </w:rPr>
+          </w:pPr>
+          <w:hyperlink w:anchor="_Toc406002330" w:history="1">
             <w:r>
               <w:rPr>
                 <w:rStyle w:val="Hyperlink"/>
-                <w:rFonts w:cs="Times New Roman"/>
                 <w:noProof/>
-                <w:snapToGrid w:val="0"/>
-                <w:w w:val="0"/>
-              </w:rPr>
-              <w:t>3</w:t>
+              </w:rPr>
+              <w:t>3.2</w:t>
             </w:r>
             <w:r>
               <w:rPr>
@@ -1728,7 +2077,7 @@
                 <w:rStyle w:val="Hyperlink"/>
                 <w:noProof/>
               </w:rPr>
-              <w:t>Anforderungen</w:t>
+              <w:t>Funktionale Anforderungen</w:t>
             </w:r>
             <w:r>
               <w:rPr>
@@ -1749,7 +2098,7 @@
                 <w:noProof/>
                 <w:webHidden/>
               </w:rPr>
-              <w:instrText xml:space="preserve"> PAGEREF _Toc405997780 \h </w:instrText>
+              <w:instrText xml:space="preserve"> PAGEREF _Toc406002330 \h </w:instrText>
             </w:r>
             <w:r>
               <w:rPr>
@@ -1793,13 +2142,13 @@
               <w:lang w:eastAsia="de-CH"/>
             </w:rPr>
           </w:pPr>
-          <w:hyperlink w:anchor="_Toc405997781" w:history="1">
+          <w:hyperlink w:anchor="_Toc406002331" w:history="1">
             <w:r>
               <w:rPr>
                 <w:rStyle w:val="Hyperlink"/>
                 <w:noProof/>
               </w:rPr>
-              <w:t>3.1</w:t>
+              <w:t>3.3</w:t>
             </w:r>
             <w:r>
               <w:rPr>
@@ -1814,7 +2163,7 @@
                 <w:rStyle w:val="Hyperlink"/>
                 <w:noProof/>
               </w:rPr>
-              <w:t>Legende</w:t>
+              <w:t>Nichtfunktionale Anforderungen:</w:t>
             </w:r>
             <w:r>
               <w:rPr>
@@ -1835,7 +2184,7 @@
                 <w:noProof/>
                 <w:webHidden/>
               </w:rPr>
-              <w:instrText xml:space="preserve"> PAGEREF _Toc405997781 \h </w:instrText>
+              <w:instrText xml:space="preserve"> PAGEREF _Toc406002331 \h </w:instrText>
             </w:r>
             <w:r>
               <w:rPr>
@@ -1855,7 +2204,7 @@
                 <w:noProof/>
                 <w:webHidden/>
               </w:rPr>
-              <w:t>2</w:t>
+              <w:t>5</w:t>
             </w:r>
             <w:r>
               <w:rPr>
@@ -1879,13 +2228,13 @@
               <w:lang w:eastAsia="de-CH"/>
             </w:rPr>
           </w:pPr>
-          <w:hyperlink w:anchor="_Toc405997782" w:history="1">
+          <w:hyperlink w:anchor="_Toc406002332" w:history="1">
             <w:r>
               <w:rPr>
                 <w:rStyle w:val="Hyperlink"/>
                 <w:noProof/>
               </w:rPr>
-              <w:t>3.2</w:t>
+              <w:t>3.4</w:t>
             </w:r>
             <w:r>
               <w:rPr>
@@ -1900,7 +2249,7 @@
                 <w:rStyle w:val="Hyperlink"/>
                 <w:noProof/>
               </w:rPr>
-              <w:t>Funktionale Anforderungen</w:t>
+              <w:t>Randbedingungen:</w:t>
             </w:r>
             <w:r>
               <w:rPr>
@@ -1921,7 +2270,7 @@
                 <w:noProof/>
                 <w:webHidden/>
               </w:rPr>
-              <w:instrText xml:space="preserve"> PAGEREF _Toc405997782 \h </w:instrText>
+              <w:instrText xml:space="preserve"> PAGEREF _Toc406002332 \h </w:instrText>
             </w:r>
             <w:r>
               <w:rPr>
@@ -1941,179 +2290,7 @@
                 <w:noProof/>
                 <w:webHidden/>
               </w:rPr>
-              <w:t>2</w:t>
-            </w:r>
-            <w:r>
-              <w:rPr>
-                <w:noProof/>
-                <w:webHidden/>
-              </w:rPr>
-              <w:fldChar w:fldCharType="end"/>
-            </w:r>
-          </w:hyperlink>
-        </w:p>
-        <w:p>
-          <w:pPr>
-            <w:pStyle w:val="Verzeichnis2"/>
-            <w:tabs>
-              <w:tab w:val="left" w:pos="880"/>
-              <w:tab w:val="right" w:leader="dot" w:pos="9060"/>
-            </w:tabs>
-            <w:rPr>
-              <w:rFonts w:eastAsiaTheme="minorEastAsia"/>
-              <w:noProof/>
-              <w:lang w:eastAsia="de-CH"/>
-            </w:rPr>
-          </w:pPr>
-          <w:hyperlink w:anchor="_Toc405997783" w:history="1">
-            <w:r>
-              <w:rPr>
-                <w:rStyle w:val="Hyperlink"/>
-                <w:noProof/>
-              </w:rPr>
-              <w:t>3.3</w:t>
-            </w:r>
-            <w:r>
-              <w:rPr>
-                <w:rFonts w:eastAsiaTheme="minorEastAsia"/>
-                <w:noProof/>
-                <w:lang w:eastAsia="de-CH"/>
-              </w:rPr>
-              <w:tab/>
-            </w:r>
-            <w:r>
-              <w:rPr>
-                <w:rStyle w:val="Hyperlink"/>
-                <w:noProof/>
-              </w:rPr>
-              <w:t>Nichtfunktionale Anforderungen:</w:t>
-            </w:r>
-            <w:r>
-              <w:rPr>
-                <w:noProof/>
-                <w:webHidden/>
-              </w:rPr>
-              <w:tab/>
-            </w:r>
-            <w:r>
-              <w:rPr>
-                <w:noProof/>
-                <w:webHidden/>
-              </w:rPr>
-              <w:fldChar w:fldCharType="begin"/>
-            </w:r>
-            <w:r>
-              <w:rPr>
-                <w:noProof/>
-                <w:webHidden/>
-              </w:rPr>
-              <w:instrText xml:space="preserve"> PAGEREF _Toc405997783 \h </w:instrText>
-            </w:r>
-            <w:r>
-              <w:rPr>
-                <w:noProof/>
-                <w:webHidden/>
-              </w:rPr>
-            </w:r>
-            <w:r>
-              <w:rPr>
-                <w:noProof/>
-                <w:webHidden/>
-              </w:rPr>
-              <w:fldChar w:fldCharType="separate"/>
-            </w:r>
-            <w:r>
-              <w:rPr>
-                <w:noProof/>
-                <w:webHidden/>
-              </w:rPr>
-              <w:t>5</w:t>
-            </w:r>
-            <w:r>
-              <w:rPr>
-                <w:noProof/>
-                <w:webHidden/>
-              </w:rPr>
-              <w:fldChar w:fldCharType="end"/>
-            </w:r>
-          </w:hyperlink>
-        </w:p>
-        <w:p>
-          <w:pPr>
-            <w:pStyle w:val="Verzeichnis2"/>
-            <w:tabs>
-              <w:tab w:val="left" w:pos="880"/>
-              <w:tab w:val="right" w:leader="dot" w:pos="9060"/>
-            </w:tabs>
-            <w:rPr>
-              <w:rFonts w:eastAsiaTheme="minorEastAsia"/>
-              <w:noProof/>
-              <w:lang w:eastAsia="de-CH"/>
-            </w:rPr>
-          </w:pPr>
-          <w:hyperlink w:anchor="_Toc405997784" w:history="1">
-            <w:r>
-              <w:rPr>
-                <w:rStyle w:val="Hyperlink"/>
-                <w:noProof/>
-              </w:rPr>
-              <w:t>3.4</w:t>
-            </w:r>
-            <w:r>
-              <w:rPr>
-                <w:rFonts w:eastAsiaTheme="minorEastAsia"/>
-                <w:noProof/>
-                <w:lang w:eastAsia="de-CH"/>
-              </w:rPr>
-              <w:tab/>
-            </w:r>
-            <w:r>
-              <w:rPr>
-                <w:rStyle w:val="Hyperlink"/>
-                <w:noProof/>
-              </w:rPr>
-              <w:t>Randbedingungen:</w:t>
-            </w:r>
-            <w:r>
-              <w:rPr>
-                <w:noProof/>
-                <w:webHidden/>
-              </w:rPr>
-              <w:tab/>
-            </w:r>
-            <w:r>
-              <w:rPr>
-                <w:noProof/>
-                <w:webHidden/>
-              </w:rPr>
-              <w:fldChar w:fldCharType="begin"/>
-            </w:r>
-            <w:r>
-              <w:rPr>
-                <w:noProof/>
-                <w:webHidden/>
-              </w:rPr>
-              <w:instrText xml:space="preserve"> PAGEREF _Toc405997784 \h </w:instrText>
-            </w:r>
-            <w:r>
-              <w:rPr>
-                <w:noProof/>
-                <w:webHidden/>
-              </w:rPr>
-            </w:r>
-            <w:r>
-              <w:rPr>
-                <w:noProof/>
-                <w:webHidden/>
-              </w:rPr>
-              <w:fldChar w:fldCharType="separate"/>
-            </w:r>
-            <w:r>
-              <w:rPr>
-                <w:noProof/>
-                <w:webHidden/>
-              </w:rPr>
-              <w:t>5</w:t>
+              <w:t>6</w:t>
             </w:r>
             <w:r>
               <w:rPr>
@@ -2136,7 +2313,7 @@
               <w:lang w:eastAsia="de-CH"/>
             </w:rPr>
           </w:pPr>
-          <w:hyperlink w:anchor="_Toc405997785" w:history="1">
+          <w:hyperlink w:anchor="_Toc406002333" w:history="1">
             <w:r>
               <w:rPr>
                 <w:rStyle w:val="Hyperlink"/>
@@ -2181,7 +2358,7 @@
                 <w:noProof/>
                 <w:webHidden/>
               </w:rPr>
-              <w:instrText xml:space="preserve"> PAGEREF _Toc405997785 \h </w:instrText>
+              <w:instrText xml:space="preserve"> PAGEREF _Toc406002333 \h </w:instrText>
             </w:r>
             <w:r>
               <w:rPr>
@@ -2276,7 +2453,7 @@
       <w:pPr>
         <w:pStyle w:val="berschrift1"/>
       </w:pPr>
-      <w:bookmarkStart w:id="3" w:name="_Toc405997778"/>
+      <w:bookmarkStart w:id="3" w:name="_Toc406002326"/>
       <w:r>
         <w:lastRenderedPageBreak/>
         <w:t>Hauptziel</w:t>
@@ -2349,7 +2526,7 @@
       <w:pPr>
         <w:pStyle w:val="berschrift1"/>
       </w:pPr>
-      <w:bookmarkStart w:id="4" w:name="_Toc405997779"/>
+      <w:bookmarkStart w:id="4" w:name="_Toc406002327"/>
       <w:r>
         <w:t>Teilziele</w:t>
       </w:r>
@@ -2486,7 +2663,21 @@
           <w:sz w:val="24"/>
           <w:szCs w:val="24"/>
         </w:rPr>
-        <w:t>Teilziel ist, dass nach Beendigung des Projektes 1 der Verkehr mit unterschiedlichen Fahrzeugtypen sowie mit verschiedenen Lenkerstereotypen, welche sich in ihren Eigenschaften und Verhalten unterscheiden, simulier</w:t>
+        <w:t>Teilziel ist, dass nach Beendigung des Projektes 1 der Verkehr mit unterschiedlichen Fahrzeugtypen</w:t>
+      </w:r>
+      <w:r>
+        <w:rPr>
+          <w:sz w:val="24"/>
+          <w:szCs w:val="24"/>
+        </w:rPr>
+        <w:t>,</w:t>
+      </w:r>
+      <w:r>
+        <w:rPr>
+          <w:sz w:val="24"/>
+          <w:szCs w:val="24"/>
+        </w:rPr>
+        <w:t xml:space="preserve"> sowie mit verschiedenen Lenkerstereotypen, welche sich in ihren Eigenschaften und Verhalten unterscheiden, simulier</w:t>
       </w:r>
       <w:r>
         <w:rPr>
@@ -2521,14 +2712,65 @@
           <w:sz w:val="24"/>
           <w:szCs w:val="24"/>
         </w:rPr>
-        <w:t>Teilziel ist, dass nach Beendigung des Projektes 1 mit der Simulation Messwerte erfasst werden können, namentlich Verkehrsdichte oder Verkehrsfluss. Damit die Simulation nicht nur visuell, sondern auch anhand dieser Messwerte ausgewertet werden kann.</w:t>
+        <w:t xml:space="preserve">Teilziel ist, dass nach Beendigung des Projektes 1 mit der Simulation </w:t>
+      </w:r>
+      <w:r>
+        <w:rPr>
+          <w:sz w:val="24"/>
+          <w:szCs w:val="24"/>
+        </w:rPr>
+        <w:t xml:space="preserve">die </w:t>
+      </w:r>
+      <w:r>
+        <w:rPr>
+          <w:sz w:val="24"/>
+          <w:szCs w:val="24"/>
+        </w:rPr>
+        <w:t>Messwerte Verkehrsdichte oder Verkehrsfluss</w:t>
+      </w:r>
+      <w:r>
+        <w:rPr>
+          <w:sz w:val="24"/>
+          <w:szCs w:val="24"/>
+        </w:rPr>
+        <w:t xml:space="preserve"> </w:t>
+      </w:r>
+      <w:r>
+        <w:rPr>
+          <w:sz w:val="24"/>
+          <w:szCs w:val="24"/>
+        </w:rPr>
+        <w:t>erfasst werden könne</w:t>
+      </w:r>
+      <w:r>
+        <w:rPr>
+          <w:sz w:val="24"/>
+          <w:szCs w:val="24"/>
+        </w:rPr>
+        <w:t xml:space="preserve">n, </w:t>
+      </w:r>
+      <w:proofErr w:type="spellStart"/>
+      <w:r>
+        <w:rPr>
+          <w:sz w:val="24"/>
+          <w:szCs w:val="24"/>
+        </w:rPr>
+        <w:t>amit</w:t>
+      </w:r>
+      <w:proofErr w:type="spellEnd"/>
+      <w:r>
+        <w:rPr>
+          <w:sz w:val="24"/>
+          <w:szCs w:val="24"/>
+        </w:rPr>
+        <w:t xml:space="preserve"> die Simulation nicht nur visuell, sondern auch anhand dieser Messwerte ausgewertet werden kann.</w:t>
       </w:r>
     </w:p>
     <w:p>
       <w:pPr>
         <w:pStyle w:val="berschrift1"/>
       </w:pPr>
-      <w:bookmarkStart w:id="5" w:name="_Toc405997780"/>
+      <w:bookmarkStart w:id="5" w:name="_Toc406002328"/>
       <w:r>
         <w:lastRenderedPageBreak/>
         <w:t>Anforderungen</w:t>
@@ -2540,7 +2782,7 @@
       <w:pPr>
         <w:pStyle w:val="berschrift2"/>
       </w:pPr>
-      <w:bookmarkStart w:id="6" w:name="_Toc405997781"/>
+      <w:bookmarkStart w:id="6" w:name="_Toc406002329"/>
       <w:r>
         <w:t>Legende</w:t>
       </w:r>
@@ -2640,7 +2882,7 @@
       <w:pPr>
         <w:pStyle w:val="berschrift2"/>
       </w:pPr>
-      <w:bookmarkStart w:id="7" w:name="_Toc405997782"/>
+      <w:bookmarkStart w:id="7" w:name="_Toc406002330"/>
       <w:r>
         <w:t>Funktionale Anforderungen</w:t>
       </w:r>
@@ -6270,7 +6512,21 @@
           <w:sz w:val="24"/>
           <w:lang w:eastAsia="de-DE"/>
         </w:rPr>
-        <w:t xml:space="preserve">Das System muss die Möglichkeit bieten auf der Strecke spezielle Abschnitte für maximal erlaubte Höchstgeschwindigkeiten und Überholverbote zu definieren. Diese Eigenschaften überschreiben auf dem definierten Bereich die Eigenschaften der Strecke, jedoch gibt die Strecke selbst immer die Obergrenze vor. D.h. die Höchstgeschwindigkeit kann nicht höher definiert werden, als die Höchstgeschwindigkeit der Strecke selbst. </w:t>
+        <w:t>Das System muss die Möglichkeit bieten auf der Strecke spezielle Abschnitte für maximal erlaubte Höchstgeschwindigkeiten und Überholverbote zu definieren. Diese Eigenschaften überschreiben auf dem definierten Bereich die Eigenschaften der Strecke, jedoch gibt die Strecke selbst immer die Obergrenze vor. D.h. die Höchstgeschwindigkeit</w:t>
+      </w:r>
+      <w:r>
+        <w:rPr>
+          <w:sz w:val="24"/>
+          <w:lang w:eastAsia="de-DE"/>
+        </w:rPr>
+        <w:t xml:space="preserve"> des Abschnitts</w:t>
+      </w:r>
+      <w:r>
+        <w:rPr>
+          <w:sz w:val="24"/>
+          <w:lang w:eastAsia="de-DE"/>
+        </w:rPr>
+        <w:t xml:space="preserve"> kann nicht höher definiert werden, als die Höchstgeschwindigkeit der Strecke selbst. </w:t>
       </w:r>
     </w:p>
     <w:p>
@@ -6557,7 +6813,7 @@
       <w:pPr>
         <w:pStyle w:val="berschrift2"/>
       </w:pPr>
-      <w:bookmarkStart w:id="8" w:name="_Toc405997783"/>
+      <w:bookmarkStart w:id="8" w:name="_Toc406002331"/>
       <w:r>
         <w:lastRenderedPageBreak/>
         <w:t>Nichtfunktionale Anforderungen:</w:t>
@@ -8237,24 +8493,35 @@
         <w:spacing w:before="55" w:after="0"/>
         <w:rPr>
           <w:sz w:val="24"/>
-          <w:lang w:eastAsia="de-DE"/>
-        </w:rPr>
-      </w:pPr>
+          <w:lang w:val="en-US" w:eastAsia="de-DE"/>
+        </w:rPr>
+      </w:pPr>
+      <w:proofErr w:type="spellStart"/>
       <w:r>
         <w:rPr>
           <w:b/>
           <w:sz w:val="24"/>
-          <w:lang w:eastAsia="de-DE"/>
+          <w:lang w:val="en-US" w:eastAsia="de-DE"/>
         </w:rPr>
         <w:t>Prozessor</w:t>
       </w:r>
-      <w:r>
-        <w:rPr>
-          <w:sz w:val="24"/>
-          <w:lang w:eastAsia="de-DE"/>
-        </w:rPr>
-        <w:t>: Intel Core i7 620M, 2,66-3,33 Ghz</w:t>
-      </w:r>
+      <w:proofErr w:type="spellEnd"/>
+      <w:r>
+        <w:rPr>
+          <w:sz w:val="24"/>
+          <w:lang w:val="en-US" w:eastAsia="de-DE"/>
+        </w:rPr>
+        <w:t xml:space="preserve">: Intel Core i7 620M, 2,66-3,33 </w:t>
+      </w:r>
+      <w:proofErr w:type="spellStart"/>
+      <w:r>
+        <w:rPr>
+          <w:sz w:val="24"/>
+          <w:lang w:val="en-US" w:eastAsia="de-DE"/>
+        </w:rPr>
+        <w:t>Ghz</w:t>
+      </w:r>
+      <w:proofErr w:type="spellEnd"/>
     </w:p>
     <w:p>
       <w:pPr>
@@ -8315,7 +8582,14 @@
           <w:sz w:val="24"/>
           <w:lang w:eastAsia="de-DE"/>
         </w:rPr>
-        <w:t>mit mindestens 30 Frames per Second</w:t>
+        <w:t xml:space="preserve">mit mindestens 30 </w:t>
+      </w:r>
+      <w:r>
+        <w:rPr>
+          <w:sz w:val="24"/>
+          <w:lang w:eastAsia="de-DE"/>
+        </w:rPr>
+        <w:t>Bilder pro Sekunde</w:t>
       </w:r>
       <w:r>
         <w:rPr>
@@ -8336,14 +8610,7 @@
           <w:sz w:val="24"/>
           <w:lang w:eastAsia="de-DE"/>
         </w:rPr>
-        <w:t>maximal</w:t>
-      </w:r>
-      <w:r>
-        <w:rPr>
-          <w:sz w:val="24"/>
-          <w:lang w:eastAsia="de-DE"/>
-        </w:rPr>
-        <w:t>en Arbeitsspeicherbelastung von 200 MB und bei einer durchschnittlichen Prozessor-Auslastung von 10 Prozent</w:t>
+        <w:t>maximalen Arbeitsspeicherbelastung von 200 MB und bei einer durchschnittlichen Prozessor-Auslastung von 10 Prozent</w:t>
       </w:r>
       <w:r>
         <w:rPr>
@@ -8372,27 +8639,28 @@
     </w:p>
     <w:p>
       <w:pPr>
-        <w:widowControl w:val="0"/>
-        <w:tabs>
-          <w:tab w:val="left" w:pos="709"/>
-        </w:tabs>
-        <w:autoSpaceDE w:val="0"/>
-        <w:autoSpaceDN w:val="0"/>
-        <w:adjustRightInd w:val="0"/>
-        <w:spacing w:before="55" w:after="0"/>
-        <w:ind w:left="709" w:hanging="709"/>
-        <w:rPr>
-          <w:sz w:val="24"/>
-          <w:lang w:eastAsia="de-DE"/>
-        </w:rPr>
-      </w:pPr>
+        <w:spacing w:line="259" w:lineRule="auto"/>
+        <w:jc w:val="left"/>
+        <w:rPr>
+          <w:sz w:val="24"/>
+          <w:lang w:eastAsia="de-DE"/>
+        </w:rPr>
+      </w:pPr>
+      <w:r>
+        <w:rPr>
+          <w:sz w:val="24"/>
+          <w:lang w:eastAsia="de-DE"/>
+        </w:rPr>
+        <w:br w:type="page"/>
+      </w:r>
     </w:p>
     <w:p>
       <w:pPr>
         <w:pStyle w:val="berschrift2"/>
       </w:pPr>
-      <w:bookmarkStart w:id="9" w:name="_Toc405997784"/>
-      <w:r>
+      <w:bookmarkStart w:id="9" w:name="_Toc406002332"/>
+      <w:r>
+        <w:lastRenderedPageBreak/>
         <w:t>Randbedingungen:</w:t>
       </w:r>
       <w:bookmarkEnd w:id="9"/>
@@ -8717,7 +8985,6 @@
               <w:spacing w:after="0"/>
             </w:pPr>
             <w:r>
-              <w:lastRenderedPageBreak/>
               <w:t>5</w:t>
             </w:r>
           </w:p>
@@ -9380,7 +9647,7 @@
       <w:pPr>
         <w:pStyle w:val="berschrift1"/>
       </w:pPr>
-      <w:bookmarkStart w:id="10" w:name="_Toc405997785"/>
+      <w:bookmarkStart w:id="10" w:name="_Toc406002333"/>
       <w:r>
         <w:lastRenderedPageBreak/>
         <w:t>Glossar</w:t>
@@ -9909,7 +10176,21 @@
                 <w:rFonts w:ascii="Calibri" w:eastAsia="Times New Roman" w:hAnsi="Calibri" w:cs="Times New Roman"/>
                 <w:color w:val="000000"/>
               </w:rPr>
-              <w:t>Das Überwechseln eines Fahrzeugs von einer Spur auf eine benachbarte</w:t>
+              <w:t>Das Überwechseln eines Fah</w:t>
+            </w:r>
+            <w:r>
+              <w:rPr>
+                <w:rFonts w:ascii="Calibri" w:eastAsia="Times New Roman" w:hAnsi="Calibri" w:cs="Times New Roman"/>
+                <w:color w:val="000000"/>
+              </w:rPr>
+              <w:t>rzeugs von einer Spur auf eine B</w:t>
+            </w:r>
+            <w:r>
+              <w:rPr>
+                <w:rFonts w:ascii="Calibri" w:eastAsia="Times New Roman" w:hAnsi="Calibri" w:cs="Times New Roman"/>
+                <w:color w:val="000000"/>
+              </w:rPr>
+              <w:t>enachbarte</w:t>
             </w:r>
           </w:p>
         </w:tc>
@@ -10440,7 +10721,7 @@
         <w:sz w:val="16"/>
         <w:szCs w:val="16"/>
       </w:rPr>
-      <w:t>6</w:t>
+      <w:t>II</w:t>
     </w:r>
     <w:r>
       <w:rPr>
@@ -11227,7 +11508,7 @@
         <w:lang w:eastAsia="de-CH"/>
       </w:rPr>
       <w:drawing>
-        <wp:anchor distT="0" distB="0" distL="114300" distR="114300" simplePos="0" relativeHeight="251672576" behindDoc="1" locked="0" layoutInCell="1" allowOverlap="1" wp14:anchorId="56089E9A" wp14:editId="23B95ECD">
+        <wp:anchor distT="0" distB="0" distL="114300" distR="114300" simplePos="0" relativeHeight="251672576" behindDoc="1" locked="0" layoutInCell="1" allowOverlap="1" wp14:anchorId="49691679" wp14:editId="5F8FF2C0">
           <wp:simplePos x="0" y="0"/>
           <wp:positionH relativeFrom="column">
             <wp:posOffset>-23495</wp:posOffset>
@@ -11350,7 +11631,7 @@
               <w:szCs w:val="22"/>
             </w:rPr>
             <w:drawing>
-              <wp:inline distT="0" distB="0" distL="0" distR="0" wp14:anchorId="67FC468C" wp14:editId="542B61CB">
+              <wp:inline distT="0" distB="0" distL="0" distR="0" wp14:anchorId="3060A4F0" wp14:editId="06A46854">
                 <wp:extent cx="2238375" cy="733425"/>
                 <wp:effectExtent l="0" t="0" r="9525" b="9525"/>
                 <wp:docPr id="26" name="Picture 5"/>
@@ -11488,7 +11769,7 @@
         <w:lang w:eastAsia="de-CH"/>
       </w:rPr>
       <w:drawing>
-        <wp:anchor distT="0" distB="0" distL="114300" distR="114300" simplePos="0" relativeHeight="251657216" behindDoc="1" locked="0" layoutInCell="1" allowOverlap="1">
+        <wp:anchor distT="0" distB="0" distL="114300" distR="114300" simplePos="0" relativeHeight="251657216" behindDoc="1" locked="0" layoutInCell="1" allowOverlap="1" wp14:anchorId="1B27E09E" wp14:editId="63E0BDBA">
           <wp:simplePos x="0" y="0"/>
           <wp:positionH relativeFrom="column">
             <wp:posOffset>-23495</wp:posOffset>
@@ -11551,6 +11832,7 @@
         </wp:anchor>
       </w:drawing>
     </w:r>
+    <w:proofErr w:type="spellStart"/>
     <w:r>
       <w:rPr>
         <w:b/>
@@ -11567,7 +11849,17 @@
         <w:szCs w:val="16"/>
         <w:lang w:eastAsia="de-DE"/>
       </w:rPr>
-      <w:t>eden – Held oder Staatsverräter</w:t>
+      <w:t>eden</w:t>
+    </w:r>
+    <w:proofErr w:type="spellEnd"/>
+    <w:r>
+      <w:rPr>
+        <w:b/>
+        <w:sz w:val="16"/>
+        <w:szCs w:val="16"/>
+        <w:lang w:eastAsia="de-DE"/>
+      </w:rPr>
+      <w:t xml:space="preserve"> – Held oder Staatsverräter</w:t>
     </w:r>
   </w:p>
   <w:p>
@@ -11628,7 +11920,7 @@
         <w:szCs w:val="16"/>
         <w:lang w:eastAsia="de-DE"/>
       </w:rPr>
-      <w:t>Zusammenfassung</w:t>
+      <w:t>Änderungsverzeichnis</w:t>
     </w:r>
     <w:r>
       <w:rPr>
@@ -16937,7 +17229,7 @@
   <a:extraClrSchemeLst/>
   <a:extLst>
     <a:ext uri="{05A4C25C-085E-4340-85A3-A5531E510DB2}">
-      <thm15:themeFamily xmlns="" xmlns:thm15="http://schemas.microsoft.com/office/thememl/2012/main" name="Office Theme" id="{62F939B6-93AF-4DB8-9C6B-D6C7DFDC589F}" vid="{4A3C46E8-61CC-4603-A589-7422A47A8E4A}"/>
+      <thm15:themeFamily xmlns:thm15="http://schemas.microsoft.com/office/thememl/2012/main" xmlns="" name="Office Theme" id="{62F939B6-93AF-4DB8-9C6B-D6C7DFDC589F}" vid="{4A3C46E8-61CC-4603-A589-7422A47A8E4A}"/>
     </a:ext>
   </a:extLst>
 </a:theme>
@@ -17247,7 +17539,7 @@
 </file>
 
 <file path=customXml/itemProps1.xml><?xml version="1.0" encoding="utf-8"?>
-<ds:datastoreItem xmlns:ds="http://schemas.openxmlformats.org/officeDocument/2006/customXml" ds:itemID="{83D00888-F795-44E0-9399-573ED47C7B3D}">
+<ds:datastoreItem xmlns:ds="http://schemas.openxmlformats.org/officeDocument/2006/customXml" ds:itemID="{CC1B2FE8-B605-490E-8B52-D9005601623E}">
   <ds:schemaRefs>
     <ds:schemaRef ds:uri="http://schemas.openxmlformats.org/officeDocument/2006/bibliography"/>
   </ds:schemaRefs>

</xml_diff>